<commit_message>
Adição de comentários e outras correções
</commit_message>
<xml_diff>
--- a/Relatório.docx
+++ b/Relatório.docx
@@ -282,19 +282,15 @@
       <w:r>
         <w:t xml:space="preserve">Este trabalho foi proposto para ser realizado proveniente da unidade curricular de Engenharia de Software de 2º ano do 2º semestre na licenciatura em Engenharia Informática, e tendo o objetivo principal a abordagem da metodologia SCRUM, sendo algo vantajoso para um bom trabalho de equipa em que cada elemento irá fazer o papel de </w:t>
       </w:r>
-      <w:proofErr w:type="gramStart"/>
       <w:r>
         <w:t>“ líder</w:t>
       </w:r>
-      <w:proofErr w:type="gramEnd"/>
       <w:r>
         <w:t xml:space="preserve"> ” ou como é chamado, de SCRUM Master. Realizado em torno de Sprints </w:t>
       </w:r>
-      <w:proofErr w:type="gramStart"/>
-      <w:r>
-        <w:t>de modo a que</w:t>
-      </w:r>
-      <w:proofErr w:type="gramEnd"/>
+      <w:r>
+        <w:t>de modo que</w:t>
+      </w:r>
       <w:r>
         <w:t xml:space="preserve"> os objetivos sejam cumpridos de forma fácil e esclarecedora diante dos elementos da equipa, havendo </w:t>
       </w:r>
@@ -313,15 +309,7 @@
       </w:r>
       <w:proofErr w:type="spellEnd"/>
       <w:r>
-        <w:t xml:space="preserve"> terá 3 acessos distintos aos quais são: o Administrador, o Empregado e o Utilizador. Tendo cada um a sua função, em que de forma breve o Administrador terá </w:t>
-      </w:r>
-      <w:proofErr w:type="gramStart"/>
-      <w:r>
-        <w:t>que</w:t>
-      </w:r>
-      <w:proofErr w:type="gramEnd"/>
-      <w:r>
-        <w:t xml:space="preserve"> criar os empregados e entregar as tarefas às quais pretende que cada um implemente, sendo o mesmo o único que terá acesso a todas as funcionalidades. O Empregado tem a possibilidade de criar, editar e visualizar todos os filmes e não só, também poderá ver o estado de cada filme, fazer reservas, e fazer mudanças de estado. E o Utilizador irá poder fazer o registo na plataforma em que após esse passo inicial, tem a possibilidade de visualizar os filmes disponíveis tal como fazer o pedido de reserva e a definição de uma data.</w:t>
+        <w:t xml:space="preserve"> terá 3 acessos distintos aos quais são: o Administrador, o Empregado e o Utilizador. Tendo cada um a sua função, em que de forma breve o Administrador terá que criar os empregados e entregar as tarefas às quais pretende que cada um implemente, sendo o mesmo o único que terá acesso a todas as funcionalidades. O Empregado tem a possibilidade de criar, editar e visualizar todos os filmes e não só, também poderá ver o estado de cada filme, fazer reservas, e fazer mudanças de estado. E o Utilizador irá poder fazer o registo na plataforma em que após esse passo inicial, tem a possibilidade de visualizar os filmes disponíveis tal como fazer o pedido de reserva e a definição de uma data.</w:t>
       </w:r>
     </w:p>
     <w:p/>
@@ -402,15 +390,7 @@
         <w:t xml:space="preserve"> poderão indicar as melhorias necessárias para o próximo Sprint.</w:t>
       </w:r>
       <w:r>
-        <w:t xml:space="preserve"> </w:t>
-      </w:r>
-      <w:proofErr w:type="gramStart"/>
-      <w:r>
-        <w:t>De forma a que</w:t>
-      </w:r>
-      <w:proofErr w:type="gramEnd"/>
-      <w:r>
-        <w:t xml:space="preserve"> o projeto seja conhecido por inteiro a cada membro da equipa, ou seja, todos saberem o que cada um está a fazer, existem também os Encontros Diários, e conforme o nome indica, é consistido na coordenação da equipa mas de forma diária, são reuniões breves em que não anulam tempo de trabalho, visto que, por exemplo, até podem ser realizadas logo no início da manhã enquanto os membros da equipa estão a tomar o pequeno almoço. Tal como anunciado previamente, a palavra principal para definir o SCRUM é os Sprints, mas existem mais 4 que se podem considerar vitais para o seu bom funcionamento, tais como:</w:t>
+        <w:t xml:space="preserve"> De forma a que o projeto seja conhecido por inteiro a cada membro da equipa, ou seja, todos saberem o que cada um está a fazer, existem também os Encontros Diários, e conforme o nome indica, é consistido na coordenação da equipa mas de forma diária, são reuniões breves em que não anulam tempo de trabalho, visto que, por exemplo, até podem ser realizadas logo no início da manhã enquanto os membros da equipa estão a tomar o pequeno almoço. Tal como anunciado previamente, a palavra principal para definir o SCRUM é os Sprints, mas existem mais 4 que se podem considerar vitais para o seu bom funcionamento, tais como:</w:t>
       </w:r>
     </w:p>
     <w:p/>
@@ -425,15 +405,7 @@
         <w:jc w:val="both"/>
       </w:pPr>
       <w:r>
-        <w:t xml:space="preserve">Sprints </w:t>
-      </w:r>
-      <w:proofErr w:type="gramStart"/>
-      <w:r>
-        <w:t>–  São</w:t>
-      </w:r>
-      <w:proofErr w:type="gramEnd"/>
-      <w:r>
-        <w:t xml:space="preserve"> ciclos de trabalho curtos e focados, geralmente realizados entre 1 a 4 semanas, onde uma parte do projeto é desenvolvida e entregue no final do prazo.</w:t>
+        <w:t>Sprints –  São ciclos de trabalho curtos e focados, geralmente realizados entre 1 a 4 semanas, onde uma parte do projeto é desenvolvida e entregue no final do prazo.</w:t>
       </w:r>
     </w:p>
     <w:p>
@@ -493,15 +465,7 @@
       </w:r>
       <w:proofErr w:type="spellEnd"/>
       <w:r>
-        <w:t xml:space="preserve"> Master – É o chamado </w:t>
-      </w:r>
-      <w:proofErr w:type="gramStart"/>
-      <w:r>
-        <w:t>“ líder</w:t>
-      </w:r>
-      <w:proofErr w:type="gramEnd"/>
-      <w:r>
-        <w:t xml:space="preserve"> da equipa “, o qual remove impedimentos e garante que a equipa segue as práticas e valores da metodologia.</w:t>
+        <w:t xml:space="preserve"> Master – É o chamado “ líder da equipa “, o qual remove impedimentos e garante que a equipa segue as práticas e valores da metodologia.</w:t>
       </w:r>
     </w:p>
     <w:p>
@@ -1397,18 +1361,10 @@
           </w:tcPr>
           <w:p>
             <w:r>
-              <w:t xml:space="preserve">RF003 </w:t>
-            </w:r>
-            <w:proofErr w:type="gramStart"/>
-            <w:r>
-              <w:t xml:space="preserve">– </w:t>
-            </w:r>
-            <w:r>
-              <w:t xml:space="preserve"> O</w:t>
-            </w:r>
-            <w:proofErr w:type="gramEnd"/>
-            <w:r>
-              <w:t xml:space="preserve"> Administrador cria/gere as contas e permissões</w:t>
+              <w:t xml:space="preserve">RF003 – </w:t>
+            </w:r>
+            <w:r>
+              <w:t xml:space="preserve"> O Administrador cria/gere as contas e permissões</w:t>
             </w:r>
           </w:p>
         </w:tc>
@@ -1686,18 +1642,10 @@
               <w:t>7</w:t>
             </w:r>
             <w:r>
-              <w:t xml:space="preserve"> </w:t>
-            </w:r>
-            <w:proofErr w:type="gramStart"/>
-            <w:r>
-              <w:t xml:space="preserve">– </w:t>
-            </w:r>
-            <w:r>
-              <w:t xml:space="preserve"> O</w:t>
-            </w:r>
-            <w:proofErr w:type="gramEnd"/>
-            <w:r>
-              <w:t xml:space="preserve"> utilizador reserva um filme e define data de levantamento</w:t>
+              <w:t xml:space="preserve"> – </w:t>
+            </w:r>
+            <w:r>
+              <w:t xml:space="preserve"> O utilizador reserva um filme e define data de levantamento</w:t>
             </w:r>
           </w:p>
         </w:tc>
@@ -1719,18 +1667,10 @@
               <w:t>8</w:t>
             </w:r>
             <w:r>
-              <w:t xml:space="preserve"> </w:t>
-            </w:r>
-            <w:proofErr w:type="gramStart"/>
-            <w:r>
-              <w:t xml:space="preserve">– </w:t>
-            </w:r>
-            <w:r>
-              <w:t xml:space="preserve"> O</w:t>
-            </w:r>
-            <w:proofErr w:type="gramEnd"/>
-            <w:r>
-              <w:t xml:space="preserve"> empregado altera o estado do filme</w:t>
+              <w:t xml:space="preserve"> – </w:t>
+            </w:r>
+            <w:r>
+              <w:t xml:space="preserve"> O empregado altera o estado do filme</w:t>
             </w:r>
           </w:p>
         </w:tc>
@@ -3359,15 +3299,7 @@
             </w:r>
             <w:proofErr w:type="spellEnd"/>
             <w:r>
-              <w:t xml:space="preserve"> e password) e comparar com a base de dados </w:t>
-            </w:r>
-            <w:proofErr w:type="gramStart"/>
-            <w:r>
-              <w:t>afim</w:t>
-            </w:r>
-            <w:proofErr w:type="gramEnd"/>
-            <w:r>
-              <w:t xml:space="preserve"> de saber se</w:t>
+              <w:t xml:space="preserve"> e password) e comparar com a base de dados afim de saber se</w:t>
             </w:r>
             <w:r>
               <w:rPr>
@@ -4152,15 +4084,7 @@
               <w:t xml:space="preserve"> </w:t>
             </w:r>
             <w:r>
-              <w:t xml:space="preserve">O Administrador tem uma página de gestão dos utilizadores onde consegue </w:t>
-            </w:r>
-            <w:proofErr w:type="gramStart"/>
-            <w:r>
-              <w:t>criar novos</w:t>
-            </w:r>
-            <w:proofErr w:type="gramEnd"/>
-            <w:r>
-              <w:t xml:space="preserve"> utilizadores com as permissões pretendidas, e onde também consegue editar as permissões e informações pessoais de cada utilizador.</w:t>
+              <w:t>O Administrador tem uma página de gestão dos utilizadores onde consegue criar novos utilizadores com as permissões pretendidas, e onde também consegue editar as permissões e informações pessoais de cada utilizador.</w:t>
             </w:r>
           </w:p>
         </w:tc>
@@ -4924,15 +4848,7 @@
               <w:t xml:space="preserve"> </w:t>
             </w:r>
             <w:r>
-              <w:t xml:space="preserve">Os Administradores dos filmes (Empregados e o Administrador), podem </w:t>
-            </w:r>
-            <w:proofErr w:type="gramStart"/>
-            <w:r>
-              <w:t>criar novos</w:t>
-            </w:r>
-            <w:proofErr w:type="gramEnd"/>
-            <w:r>
-              <w:t xml:space="preserve"> filmes, onde introduzem todas as informações dos filmes ou editar as informações </w:t>
+              <w:t xml:space="preserve">Os Administradores dos filmes (Empregados e o Administrador), podem criar novos filmes, onde introduzem todas as informações dos filmes ou editar as informações </w:t>
             </w:r>
             <w:proofErr w:type="spellStart"/>
             <w:r>
@@ -6725,15 +6641,7 @@
               <w:spacing w:after="160" w:line="278" w:lineRule="auto"/>
             </w:pPr>
             <w:r>
-              <w:t xml:space="preserve">Reserva </w:t>
-            </w:r>
-            <w:proofErr w:type="gramStart"/>
-            <w:r>
-              <w:t>e  aluguer</w:t>
-            </w:r>
-            <w:proofErr w:type="gramEnd"/>
-            <w:r>
-              <w:t xml:space="preserve"> de filmes</w:t>
+              <w:t>Reserva e  aluguer de filmes</w:t>
             </w:r>
           </w:p>
         </w:tc>
@@ -7497,15 +7405,7 @@
               <w:spacing w:after="160" w:line="278" w:lineRule="auto"/>
             </w:pPr>
             <w:r>
-              <w:t xml:space="preserve">Reserva </w:t>
-            </w:r>
-            <w:proofErr w:type="gramStart"/>
-            <w:r>
-              <w:t>e  aluguer</w:t>
-            </w:r>
-            <w:proofErr w:type="gramEnd"/>
-            <w:r>
-              <w:t xml:space="preserve"> de filmes</w:t>
+              <w:t>Reserva e  aluguer de filmes</w:t>
             </w:r>
           </w:p>
         </w:tc>
@@ -8050,15 +7950,7 @@
               <w:t xml:space="preserve">Quando efetuada uma reserva o Empregado altera o estado do filme para </w:t>
             </w:r>
             <w:r>
-              <w:t xml:space="preserve">Reservado, e quando for efetuado o levantamento </w:t>
-            </w:r>
-            <w:proofErr w:type="gramStart"/>
-            <w:r>
-              <w:t>do mesmo o</w:t>
-            </w:r>
-            <w:proofErr w:type="gramEnd"/>
-            <w:r>
-              <w:t xml:space="preserve"> estado é alterado para Alugado.</w:t>
+              <w:t>Reservado, e quando for efetuado o levantamento do mesmo o estado é alterado para Alugado.</w:t>
             </w:r>
           </w:p>
         </w:tc>
@@ -11049,18 +10941,13 @@
         </w:numPr>
       </w:pPr>
       <w:r>
-        <w:t xml:space="preserve">Protótipo Inicial </w:t>
-      </w:r>
-      <w:proofErr w:type="gramStart"/>
-      <w:r>
-        <w:t xml:space="preserve">( </w:t>
+        <w:t xml:space="preserve">Protótipo Inicial ( </w:t>
       </w:r>
       <w:proofErr w:type="spellStart"/>
       <w:r>
         <w:t>Wireframes</w:t>
       </w:r>
       <w:proofErr w:type="spellEnd"/>
-      <w:proofErr w:type="gramEnd"/>
       <w:r>
         <w:t xml:space="preserve"> )</w:t>
       </w:r>
@@ -11079,7 +10966,7 @@
           <w:noProof/>
         </w:rPr>
         <w:drawing>
-          <wp:inline distT="0" distB="0" distL="0" distR="0" wp14:anchorId="66B7F296" wp14:editId="6B2F7CB0">
+          <wp:inline distT="0" distB="0" distL="0" distR="0" wp14:anchorId="66B7F296" wp14:editId="7A8A5C94">
             <wp:extent cx="5391150" cy="3676650"/>
             <wp:effectExtent l="0" t="0" r="0" b="0"/>
             <wp:docPr id="982588799" name="Imagem 8"/>
@@ -11148,7 +11035,7 @@
         </w:rPr>
         <w:lastRenderedPageBreak/>
         <w:drawing>
-          <wp:inline distT="0" distB="0" distL="0" distR="0" wp14:anchorId="42B83C4C" wp14:editId="10320D28">
+          <wp:inline distT="0" distB="0" distL="0" distR="0" wp14:anchorId="42B83C4C" wp14:editId="3E591513">
             <wp:extent cx="5391150" cy="3657600"/>
             <wp:effectExtent l="0" t="0" r="0" b="0"/>
             <wp:docPr id="670771087" name="Imagem 9"/>
@@ -11205,7 +11092,7 @@
           <w:noProof/>
         </w:rPr>
         <w:drawing>
-          <wp:inline distT="0" distB="0" distL="0" distR="0" wp14:anchorId="3F52CB5C" wp14:editId="26BBDDA0">
+          <wp:inline distT="0" distB="0" distL="0" distR="0" wp14:anchorId="3F52CB5C" wp14:editId="49042054">
             <wp:extent cx="5391150" cy="3676650"/>
             <wp:effectExtent l="0" t="0" r="0" b="0"/>
             <wp:docPr id="38225940" name="Imagem 10"/>
@@ -11267,7 +11154,7 @@
         </w:rPr>
         <w:lastRenderedPageBreak/>
         <w:drawing>
-          <wp:inline distT="0" distB="0" distL="0" distR="0" wp14:anchorId="606BDCAF" wp14:editId="40B62525">
+          <wp:inline distT="0" distB="0" distL="0" distR="0" wp14:anchorId="606BDCAF" wp14:editId="108B3F32">
             <wp:extent cx="5391150" cy="3667125"/>
             <wp:effectExtent l="0" t="0" r="0" b="9525"/>
             <wp:docPr id="786895202" name="Imagem 11"/>
@@ -11323,7 +11210,7 @@
           <w:noProof/>
         </w:rPr>
         <w:drawing>
-          <wp:inline distT="0" distB="0" distL="0" distR="0" wp14:anchorId="0A4CBB34" wp14:editId="2082EE67">
+          <wp:inline distT="0" distB="0" distL="0" distR="0" wp14:anchorId="0A4CBB34" wp14:editId="37FA1884">
             <wp:extent cx="5391150" cy="3667125"/>
             <wp:effectExtent l="0" t="0" r="0" b="9525"/>
             <wp:docPr id="1814552662" name="Imagem 12"/>
@@ -11386,7 +11273,7 @@
         </w:rPr>
         <w:lastRenderedPageBreak/>
         <w:drawing>
-          <wp:inline distT="0" distB="0" distL="0" distR="0" wp14:anchorId="2804BA82" wp14:editId="69CAB4B2">
+          <wp:inline distT="0" distB="0" distL="0" distR="0" wp14:anchorId="2804BA82" wp14:editId="60E7CEEC">
             <wp:extent cx="5391150" cy="3667125"/>
             <wp:effectExtent l="0" t="0" r="0" b="9525"/>
             <wp:docPr id="750150173" name="Imagem 13"/>
@@ -11510,18 +11397,13 @@
         </w:numPr>
       </w:pPr>
       <w:r>
-        <w:t xml:space="preserve">Representação Visual dos Requisitos </w:t>
-      </w:r>
-      <w:proofErr w:type="gramStart"/>
-      <w:r>
-        <w:t xml:space="preserve">( </w:t>
+        <w:t xml:space="preserve">Representação Visual dos Requisitos ( </w:t>
       </w:r>
       <w:proofErr w:type="spellStart"/>
       <w:r>
         <w:t>Mockups</w:t>
       </w:r>
       <w:proofErr w:type="spellEnd"/>
-      <w:proofErr w:type="gramEnd"/>
       <w:r>
         <w:t xml:space="preserve"> )</w:t>
       </w:r>
@@ -12255,15 +12137,7 @@
         </w:numPr>
       </w:pPr>
       <w:r>
-        <w:t xml:space="preserve">Casos de uso principais com fluxos de interação </w:t>
-      </w:r>
-      <w:proofErr w:type="gramStart"/>
-      <w:r>
-        <w:t>( Modelação</w:t>
-      </w:r>
-      <w:proofErr w:type="gramEnd"/>
-      <w:r>
-        <w:t xml:space="preserve"> )</w:t>
+        <w:t>Casos de uso principais com fluxos de interação ( Modelação )</w:t>
       </w:r>
     </w:p>
     <w:p/>
@@ -12289,6 +12163,9 @@
         <w:ind w:left="360"/>
       </w:pPr>
       <w:r>
+        <w:rPr>
+          <w:noProof/>
+        </w:rPr>
         <w:drawing>
           <wp:inline distT="0" distB="0" distL="0" distR="0" wp14:anchorId="2D050D5A" wp14:editId="2297CAC8">
             <wp:extent cx="5400040" cy="1057910"/>
@@ -13567,15 +13444,7 @@
       </w:r>
       <w:proofErr w:type="spellEnd"/>
       <w:r>
-        <w:t xml:space="preserve"> </w:t>
-      </w:r>
-      <w:proofErr w:type="gramStart"/>
-      <w:r>
-        <w:t>( Histórias</w:t>
-      </w:r>
-      <w:proofErr w:type="gramEnd"/>
-      <w:r>
-        <w:t xml:space="preserve"> do utilizador )</w:t>
+        <w:t xml:space="preserve"> ( Histórias do utilizador )</w:t>
       </w:r>
     </w:p>
     <w:p/>
@@ -13689,13 +13558,8 @@
     <w:p/>
     <w:p>
       <w:r>
-        <w:t xml:space="preserve">Entregar até dia 13 de </w:t>
-      </w:r>
-      <w:proofErr w:type="gramStart"/>
-      <w:r>
-        <w:t>MARÇO</w:t>
-      </w:r>
-      <w:proofErr w:type="gramEnd"/>
+        <w:t>Entregar até dia 13 de MARÇO</w:t>
+      </w:r>
     </w:p>
     <w:p>
       <w:pPr>
@@ -13706,18 +13570,13 @@
         </w:numPr>
       </w:pPr>
       <w:r>
-        <w:t xml:space="preserve">Critérios de Aceitação e Definição de Pronto </w:t>
-      </w:r>
-      <w:proofErr w:type="gramStart"/>
-      <w:r>
-        <w:t xml:space="preserve">( </w:t>
+        <w:t xml:space="preserve">Critérios de Aceitação e Definição de Pronto ( </w:t>
       </w:r>
       <w:proofErr w:type="spellStart"/>
       <w:r>
         <w:t>DoD</w:t>
       </w:r>
       <w:proofErr w:type="spellEnd"/>
-      <w:proofErr w:type="gramEnd"/>
       <w:r>
         <w:t xml:space="preserve"> )</w:t>
       </w:r>
@@ -13875,15 +13734,7 @@
         </w:numPr>
       </w:pPr>
       <w:r>
-        <w:t xml:space="preserve">Tipo de Arquitetura </w:t>
-      </w:r>
-      <w:proofErr w:type="gramStart"/>
-      <w:r>
-        <w:t>( monolítica</w:t>
-      </w:r>
-      <w:proofErr w:type="gramEnd"/>
-      <w:r>
-        <w:t xml:space="preserve">, cliente-servidor, </w:t>
+        <w:t xml:space="preserve">Tipo de Arquitetura ( monolítica, cliente-servidor, </w:t>
       </w:r>
       <w:proofErr w:type="spellStart"/>
       <w:r>
@@ -13949,15 +13800,7 @@
         </w:numPr>
       </w:pPr>
       <w:r>
-        <w:t xml:space="preserve">Diagrama inicial de Arquitetura </w:t>
-      </w:r>
-      <w:proofErr w:type="gramStart"/>
-      <w:r>
-        <w:t>( pode</w:t>
-      </w:r>
-      <w:proofErr w:type="gramEnd"/>
-      <w:r>
-        <w:t xml:space="preserve"> evoluir ao longo das sprints )</w:t>
+        <w:t>Diagrama inicial de Arquitetura ( pode evoluir ao longo das sprints )</w:t>
       </w:r>
     </w:p>
     <w:p/>
@@ -14028,13 +13871,8 @@
         </w:numPr>
       </w:pPr>
       <w:r>
-        <w:t xml:space="preserve">Principais Módulos e como </w:t>
-      </w:r>
-      <w:proofErr w:type="gramStart"/>
-      <w:r>
-        <w:t>se Comunicam</w:t>
-      </w:r>
-      <w:proofErr w:type="gramEnd"/>
+        <w:t>Principais Módulos e como se Comunicam</w:t>
+      </w:r>
     </w:p>
     <w:p/>
     <w:p/>
@@ -14155,18 +13993,13 @@
         </w:numPr>
       </w:pPr>
       <w:r>
-        <w:t xml:space="preserve">Integrações Externas </w:t>
-      </w:r>
-      <w:proofErr w:type="gramStart"/>
-      <w:r>
-        <w:t xml:space="preserve">( </w:t>
+        <w:t xml:space="preserve">Integrações Externas ( </w:t>
       </w:r>
       <w:proofErr w:type="spellStart"/>
       <w:r>
         <w:t>APIs</w:t>
       </w:r>
       <w:proofErr w:type="spellEnd"/>
-      <w:proofErr w:type="gramEnd"/>
       <w:r>
         <w:t>, serviços de terceiros )</w:t>
       </w:r>
@@ -14239,15 +14072,7 @@
         </w:numPr>
       </w:pPr>
       <w:r>
-        <w:t xml:space="preserve">Padrões Adotados </w:t>
-      </w:r>
-      <w:proofErr w:type="gramStart"/>
-      <w:r>
-        <w:t>( MVC</w:t>
-      </w:r>
-      <w:proofErr w:type="gramEnd"/>
-      <w:r>
-        <w:t xml:space="preserve">, CQRS, </w:t>
+        <w:t xml:space="preserve">Padrões Adotados ( MVC, CQRS, </w:t>
       </w:r>
       <w:proofErr w:type="spellStart"/>
       <w:r>
@@ -14311,15 +14136,7 @@
         </w:numPr>
       </w:pPr>
       <w:r>
-        <w:t xml:space="preserve">Estratégia de persistência de dados </w:t>
-      </w:r>
-      <w:proofErr w:type="gramStart"/>
-      <w:r>
-        <w:t>( SQL</w:t>
-      </w:r>
-      <w:proofErr w:type="gramEnd"/>
-      <w:r>
-        <w:t xml:space="preserve">, </w:t>
+        <w:t xml:space="preserve">Estratégia de persistência de dados ( SQL, </w:t>
       </w:r>
       <w:proofErr w:type="spellStart"/>
       <w:r>
@@ -14385,18 +14202,13 @@
         </w:numPr>
       </w:pPr>
       <w:r>
-        <w:t xml:space="preserve">Segurança e autenticação </w:t>
-      </w:r>
-      <w:proofErr w:type="gramStart"/>
-      <w:r>
-        <w:t xml:space="preserve">( </w:t>
+        <w:t xml:space="preserve">Segurança e autenticação ( </w:t>
       </w:r>
       <w:proofErr w:type="spellStart"/>
       <w:r>
         <w:t>OAuth</w:t>
       </w:r>
       <w:proofErr w:type="spellEnd"/>
-      <w:proofErr w:type="gramEnd"/>
       <w:r>
         <w:t>, JWT, etc )</w:t>
       </w:r>
@@ -14456,15 +14268,7 @@
         </w:numPr>
       </w:pPr>
       <w:r>
-        <w:t xml:space="preserve">Evolução da Arquitetura </w:t>
-      </w:r>
-      <w:proofErr w:type="gramStart"/>
-      <w:r>
-        <w:t>( opcional</w:t>
-      </w:r>
-      <w:proofErr w:type="gramEnd"/>
-      <w:r>
-        <w:t xml:space="preserve"> )</w:t>
+        <w:t>Evolução da Arquitetura ( opcional )</w:t>
       </w:r>
     </w:p>
     <w:p/>
@@ -14533,15 +14337,7 @@
         </w:numPr>
       </w:pPr>
       <w:r>
-        <w:t xml:space="preserve">Uso de Arquitetura Emergente </w:t>
-      </w:r>
-      <w:proofErr w:type="gramStart"/>
-      <w:r>
-        <w:t>( adaptação</w:t>
-      </w:r>
-      <w:proofErr w:type="gramEnd"/>
-      <w:r>
-        <w:t xml:space="preserve"> com base nas necessidades do produto )</w:t>
+        <w:t>Uso de Arquitetura Emergente ( adaptação com base nas necessidades do produto )</w:t>
       </w:r>
     </w:p>
     <w:p/>
@@ -14667,15 +14463,7 @@
         </w:numPr>
       </w:pPr>
       <w:r>
-        <w:t xml:space="preserve">Prototipagem Visual </w:t>
-      </w:r>
-      <w:proofErr w:type="gramStart"/>
-      <w:r>
-        <w:t>( Prototipagem</w:t>
-      </w:r>
-      <w:proofErr w:type="gramEnd"/>
-      <w:r>
-        <w:t xml:space="preserve">: </w:t>
+        <w:t xml:space="preserve">Prototipagem Visual ( Prototipagem: </w:t>
       </w:r>
       <w:proofErr w:type="spellStart"/>
       <w:r>
@@ -14823,15 +14611,7 @@
         </w:numPr>
       </w:pPr>
       <w:r>
-        <w:t xml:space="preserve">Duração e número estimado de sprints </w:t>
-      </w:r>
-      <w:proofErr w:type="gramStart"/>
-      <w:r>
-        <w:t>( 5</w:t>
-      </w:r>
-      <w:proofErr w:type="gramEnd"/>
-      <w:r>
-        <w:t xml:space="preserve"> sprints )</w:t>
+        <w:t>Duração e número estimado de sprints ( 5 sprints )</w:t>
       </w:r>
     </w:p>
     <w:p/>
@@ -15029,18 +14809,13 @@
         </w:numPr>
       </w:pPr>
       <w:r>
-        <w:t xml:space="preserve">Ferramentas de gestão ágil </w:t>
-      </w:r>
-      <w:proofErr w:type="gramStart"/>
-      <w:r>
-        <w:t xml:space="preserve">( </w:t>
+        <w:t xml:space="preserve">Ferramentas de gestão ágil ( </w:t>
       </w:r>
       <w:proofErr w:type="spellStart"/>
       <w:r>
         <w:t>ex</w:t>
       </w:r>
       <w:proofErr w:type="spellEnd"/>
-      <w:proofErr w:type="gramEnd"/>
       <w:r>
         <w:t>: Jira, Trello )</w:t>
       </w:r>
@@ -17985,6 +17760,7 @@
   <w:style w:type="character" w:default="1" w:styleId="Tipodeletrapredefinidodopargrafo">
     <w:name w:val="Default Paragraph Font"/>
     <w:uiPriority w:val="1"/>
+    <w:semiHidden/>
     <w:unhideWhenUsed/>
   </w:style>
   <w:style w:type="table" w:default="1" w:styleId="Tabelanormal">

</xml_diff>

<commit_message>
Adicao do brunch Luis
</commit_message>
<xml_diff>
--- a/Relatório.docx
+++ b/Relatório.docx
@@ -282,19 +282,15 @@
       <w:r>
         <w:t xml:space="preserve">Este trabalho foi proposto para ser realizado proveniente da unidade curricular de Engenharia de Software de 2º ano do 2º semestre na licenciatura em Engenharia Informática, e tendo o objetivo principal a abordagem da metodologia SCRUM, sendo algo vantajoso para um bom trabalho de equipa em que cada elemento irá fazer o papel de </w:t>
       </w:r>
-      <w:proofErr w:type="gramStart"/>
       <w:r>
         <w:t>“ líder</w:t>
       </w:r>
-      <w:proofErr w:type="gramEnd"/>
       <w:r>
         <w:t xml:space="preserve"> ” ou como é chamado, de SCRUM Master. Realizado em torno de Sprints </w:t>
       </w:r>
-      <w:proofErr w:type="gramStart"/>
-      <w:r>
-        <w:t>de modo a que</w:t>
-      </w:r>
-      <w:proofErr w:type="gramEnd"/>
+      <w:r>
+        <w:t>de modo que</w:t>
+      </w:r>
       <w:r>
         <w:t xml:space="preserve"> os objetivos sejam cumpridos de forma fácil e esclarecedora diante dos elementos da equipa, havendo </w:t>
       </w:r>
@@ -313,15 +309,7 @@
       </w:r>
       <w:proofErr w:type="spellEnd"/>
       <w:r>
-        <w:t xml:space="preserve"> terá 3 acessos distintos aos quais são: o Administrador, o Empregado e o Utilizador. Tendo cada um a sua função, em que de forma breve o Administrador terá </w:t>
-      </w:r>
-      <w:proofErr w:type="gramStart"/>
-      <w:r>
-        <w:t>que</w:t>
-      </w:r>
-      <w:proofErr w:type="gramEnd"/>
-      <w:r>
-        <w:t xml:space="preserve"> criar os empregados e entregar as tarefas às quais pretende que cada um implemente, sendo o mesmo o único que terá acesso a todas as funcionalidades. O Empregado tem a possibilidade de criar, editar e visualizar todos os filmes e não só, também poderá ver o estado de cada filme, fazer reservas, e fazer mudanças de estado. E o Utilizador irá poder fazer o registo na plataforma em que após esse passo inicial, tem a possibilidade de visualizar os filmes disponíveis tal como fazer o pedido de reserva e a definição de uma data.</w:t>
+        <w:t xml:space="preserve"> terá 3 acessos distintos aos quais são: o Administrador, o Empregado e o Utilizador. Tendo cada um a sua função, em que de forma breve o Administrador terá que criar os empregados e entregar as tarefas às quais pretende que cada um implemente, sendo o mesmo o único que terá acesso a todas as funcionalidades. O Empregado tem a possibilidade de criar, editar e visualizar todos os filmes e não só, também poderá ver o estado de cada filme, fazer reservas, e fazer mudanças de estado. E o Utilizador irá poder fazer o registo na plataforma em que após esse passo inicial, tem a possibilidade de visualizar os filmes disponíveis tal como fazer o pedido de reserva e a definição de uma data.</w:t>
       </w:r>
     </w:p>
     <w:p/>
@@ -402,15 +390,7 @@
         <w:t xml:space="preserve"> poderão indicar as melhorias necessárias para o próximo Sprint.</w:t>
       </w:r>
       <w:r>
-        <w:t xml:space="preserve"> </w:t>
-      </w:r>
-      <w:proofErr w:type="gramStart"/>
-      <w:r>
-        <w:t>De forma a que</w:t>
-      </w:r>
-      <w:proofErr w:type="gramEnd"/>
-      <w:r>
-        <w:t xml:space="preserve"> o projeto seja conhecido por inteiro a cada membro da equipa, ou seja, todos saberem o que cada um está a fazer, existem também os Encontros Diários, e conforme o nome indica, é consistido na coordenação da equipa mas de forma diária, são reuniões breves em que não anulam tempo de trabalho, visto que, por exemplo, até podem ser realizadas logo no início da manhã enquanto os membros da equipa estão a tomar o pequeno almoço. Tal como anunciado previamente, a palavra principal para definir o SCRUM é os Sprints, mas existem mais 4 que se podem considerar vitais para o seu bom funcionamento, tais como:</w:t>
+        <w:t xml:space="preserve"> De forma a que o projeto seja conhecido por inteiro a cada membro da equipa, ou seja, todos saberem o que cada um está a fazer, existem também os Encontros Diários, e conforme o nome indica, é consistido na coordenação da equipa mas de forma diária, são reuniões breves em que não anulam tempo de trabalho, visto que, por exemplo, até podem ser realizadas logo no início da manhã enquanto os membros da equipa estão a tomar o pequeno almoço. Tal como anunciado previamente, a palavra principal para definir o SCRUM é os Sprints, mas existem mais 4 que se podem considerar vitais para o seu bom funcionamento, tais como:</w:t>
       </w:r>
     </w:p>
     <w:p/>
@@ -425,15 +405,7 @@
         <w:jc w:val="both"/>
       </w:pPr>
       <w:r>
-        <w:t xml:space="preserve">Sprints </w:t>
-      </w:r>
-      <w:proofErr w:type="gramStart"/>
-      <w:r>
-        <w:t>–  São</w:t>
-      </w:r>
-      <w:proofErr w:type="gramEnd"/>
-      <w:r>
-        <w:t xml:space="preserve"> ciclos de trabalho curtos e focados, geralmente realizados entre 1 a 4 semanas, onde uma parte do projeto é desenvolvida e entregue no final do prazo.</w:t>
+        <w:t>Sprints –  São ciclos de trabalho curtos e focados, geralmente realizados entre 1 a 4 semanas, onde uma parte do projeto é desenvolvida e entregue no final do prazo.</w:t>
       </w:r>
     </w:p>
     <w:p>
@@ -493,15 +465,7 @@
       </w:r>
       <w:proofErr w:type="spellEnd"/>
       <w:r>
-        <w:t xml:space="preserve"> Master – É o chamado </w:t>
-      </w:r>
-      <w:proofErr w:type="gramStart"/>
-      <w:r>
-        <w:t>“ líder</w:t>
-      </w:r>
-      <w:proofErr w:type="gramEnd"/>
-      <w:r>
-        <w:t xml:space="preserve"> da equipa “, o qual remove impedimentos e garante que a equipa segue as práticas e valores da metodologia.</w:t>
+        <w:t xml:space="preserve"> Master – É o chamado “ líder da equipa “, o qual remove impedimentos e garante que a equipa segue as práticas e valores da metodologia.</w:t>
       </w:r>
     </w:p>
     <w:p>
@@ -1397,18 +1361,10 @@
           </w:tcPr>
           <w:p>
             <w:r>
-              <w:t xml:space="preserve">RF003 </w:t>
-            </w:r>
-            <w:proofErr w:type="gramStart"/>
-            <w:r>
-              <w:t xml:space="preserve">– </w:t>
-            </w:r>
-            <w:r>
-              <w:t xml:space="preserve"> O</w:t>
-            </w:r>
-            <w:proofErr w:type="gramEnd"/>
-            <w:r>
-              <w:t xml:space="preserve"> Administrador cria/gere as contas e permissões</w:t>
+              <w:t xml:space="preserve">RF003 – </w:t>
+            </w:r>
+            <w:r>
+              <w:t xml:space="preserve"> O Administrador cria/gere as contas e permissões</w:t>
             </w:r>
           </w:p>
         </w:tc>
@@ -1686,18 +1642,10 @@
               <w:t>7</w:t>
             </w:r>
             <w:r>
-              <w:t xml:space="preserve"> </w:t>
-            </w:r>
-            <w:proofErr w:type="gramStart"/>
-            <w:r>
-              <w:t xml:space="preserve">– </w:t>
-            </w:r>
-            <w:r>
-              <w:t xml:space="preserve"> O</w:t>
-            </w:r>
-            <w:proofErr w:type="gramEnd"/>
-            <w:r>
-              <w:t xml:space="preserve"> utilizador reserva um filme e define data de levantamento</w:t>
+              <w:t xml:space="preserve"> – </w:t>
+            </w:r>
+            <w:r>
+              <w:t xml:space="preserve"> O utilizador reserva um filme e define data de levantamento</w:t>
             </w:r>
           </w:p>
         </w:tc>
@@ -1719,18 +1667,10 @@
               <w:t>8</w:t>
             </w:r>
             <w:r>
-              <w:t xml:space="preserve"> </w:t>
-            </w:r>
-            <w:proofErr w:type="gramStart"/>
-            <w:r>
-              <w:t xml:space="preserve">– </w:t>
-            </w:r>
-            <w:r>
-              <w:t xml:space="preserve"> O</w:t>
-            </w:r>
-            <w:proofErr w:type="gramEnd"/>
-            <w:r>
-              <w:t xml:space="preserve"> empregado altera o estado do filme</w:t>
+              <w:t xml:space="preserve"> – </w:t>
+            </w:r>
+            <w:r>
+              <w:t xml:space="preserve"> O empregado altera o estado do filme</w:t>
             </w:r>
           </w:p>
         </w:tc>
@@ -3359,15 +3299,7 @@
             </w:r>
             <w:proofErr w:type="spellEnd"/>
             <w:r>
-              <w:t xml:space="preserve"> e password) e comparar com a base de dados </w:t>
-            </w:r>
-            <w:proofErr w:type="gramStart"/>
-            <w:r>
-              <w:t>afim</w:t>
-            </w:r>
-            <w:proofErr w:type="gramEnd"/>
-            <w:r>
-              <w:t xml:space="preserve"> de saber se</w:t>
+              <w:t xml:space="preserve"> e password) e comparar com a base de dados afim de saber se</w:t>
             </w:r>
             <w:r>
               <w:rPr>
@@ -4152,15 +4084,7 @@
               <w:t xml:space="preserve"> </w:t>
             </w:r>
             <w:r>
-              <w:t xml:space="preserve">O Administrador tem uma página de gestão dos utilizadores onde consegue </w:t>
-            </w:r>
-            <w:proofErr w:type="gramStart"/>
-            <w:r>
-              <w:t>criar novos</w:t>
-            </w:r>
-            <w:proofErr w:type="gramEnd"/>
-            <w:r>
-              <w:t xml:space="preserve"> utilizadores com as permissões pretendidas, e onde também consegue editar as permissões e informações pessoais de cada utilizador.</w:t>
+              <w:t>O Administrador tem uma página de gestão dos utilizadores onde consegue criar novos utilizadores com as permissões pretendidas, e onde também consegue editar as permissões e informações pessoais de cada utilizador.</w:t>
             </w:r>
           </w:p>
         </w:tc>
@@ -4924,15 +4848,7 @@
               <w:t xml:space="preserve"> </w:t>
             </w:r>
             <w:r>
-              <w:t xml:space="preserve">Os Administradores dos filmes (Empregados e o Administrador), podem </w:t>
-            </w:r>
-            <w:proofErr w:type="gramStart"/>
-            <w:r>
-              <w:t>criar novos</w:t>
-            </w:r>
-            <w:proofErr w:type="gramEnd"/>
-            <w:r>
-              <w:t xml:space="preserve"> filmes, onde introduzem todas as informações dos filmes ou editar as informações </w:t>
+              <w:t xml:space="preserve">Os Administradores dos filmes (Empregados e o Administrador), podem criar novos filmes, onde introduzem todas as informações dos filmes ou editar as informações </w:t>
             </w:r>
             <w:proofErr w:type="spellStart"/>
             <w:r>
@@ -6725,15 +6641,7 @@
               <w:spacing w:after="160" w:line="278" w:lineRule="auto"/>
             </w:pPr>
             <w:r>
-              <w:t xml:space="preserve">Reserva </w:t>
-            </w:r>
-            <w:proofErr w:type="gramStart"/>
-            <w:r>
-              <w:t>e  aluguer</w:t>
-            </w:r>
-            <w:proofErr w:type="gramEnd"/>
-            <w:r>
-              <w:t xml:space="preserve"> de filmes</w:t>
+              <w:t>Reserva e  aluguer de filmes</w:t>
             </w:r>
           </w:p>
         </w:tc>
@@ -7497,15 +7405,7 @@
               <w:spacing w:after="160" w:line="278" w:lineRule="auto"/>
             </w:pPr>
             <w:r>
-              <w:t xml:space="preserve">Reserva </w:t>
-            </w:r>
-            <w:proofErr w:type="gramStart"/>
-            <w:r>
-              <w:t>e  aluguer</w:t>
-            </w:r>
-            <w:proofErr w:type="gramEnd"/>
-            <w:r>
-              <w:t xml:space="preserve"> de filmes</w:t>
+              <w:t>Reserva e  aluguer de filmes</w:t>
             </w:r>
           </w:p>
         </w:tc>
@@ -8050,15 +7950,7 @@
               <w:t xml:space="preserve">Quando efetuada uma reserva o Empregado altera o estado do filme para </w:t>
             </w:r>
             <w:r>
-              <w:t xml:space="preserve">Reservado, e quando for efetuado o levantamento </w:t>
-            </w:r>
-            <w:proofErr w:type="gramStart"/>
-            <w:r>
-              <w:t>do mesmo o</w:t>
-            </w:r>
-            <w:proofErr w:type="gramEnd"/>
-            <w:r>
-              <w:t xml:space="preserve"> estado é alterado para Alugado.</w:t>
+              <w:t>Reservado, e quando for efetuado o levantamento do mesmo o estado é alterado para Alugado.</w:t>
             </w:r>
           </w:p>
         </w:tc>
@@ -11049,18 +10941,13 @@
         </w:numPr>
       </w:pPr>
       <w:r>
-        <w:t xml:space="preserve">Protótipo Inicial </w:t>
-      </w:r>
-      <w:proofErr w:type="gramStart"/>
-      <w:r>
-        <w:t xml:space="preserve">( </w:t>
+        <w:t xml:space="preserve">Protótipo Inicial ( </w:t>
       </w:r>
       <w:proofErr w:type="spellStart"/>
       <w:r>
         <w:t>Wireframes</w:t>
       </w:r>
       <w:proofErr w:type="spellEnd"/>
-      <w:proofErr w:type="gramEnd"/>
       <w:r>
         <w:t xml:space="preserve"> )</w:t>
       </w:r>
@@ -11079,7 +10966,7 @@
           <w:noProof/>
         </w:rPr>
         <w:drawing>
-          <wp:inline distT="0" distB="0" distL="0" distR="0" wp14:anchorId="66B7F296" wp14:editId="6B2F7CB0">
+          <wp:inline distT="0" distB="0" distL="0" distR="0" wp14:anchorId="66B7F296" wp14:editId="7A8A5C94">
             <wp:extent cx="5391150" cy="3676650"/>
             <wp:effectExtent l="0" t="0" r="0" b="0"/>
             <wp:docPr id="982588799" name="Imagem 8"/>
@@ -11148,7 +11035,7 @@
         </w:rPr>
         <w:lastRenderedPageBreak/>
         <w:drawing>
-          <wp:inline distT="0" distB="0" distL="0" distR="0" wp14:anchorId="42B83C4C" wp14:editId="10320D28">
+          <wp:inline distT="0" distB="0" distL="0" distR="0" wp14:anchorId="42B83C4C" wp14:editId="3E591513">
             <wp:extent cx="5391150" cy="3657600"/>
             <wp:effectExtent l="0" t="0" r="0" b="0"/>
             <wp:docPr id="670771087" name="Imagem 9"/>
@@ -11205,7 +11092,7 @@
           <w:noProof/>
         </w:rPr>
         <w:drawing>
-          <wp:inline distT="0" distB="0" distL="0" distR="0" wp14:anchorId="3F52CB5C" wp14:editId="26BBDDA0">
+          <wp:inline distT="0" distB="0" distL="0" distR="0" wp14:anchorId="3F52CB5C" wp14:editId="49042054">
             <wp:extent cx="5391150" cy="3676650"/>
             <wp:effectExtent l="0" t="0" r="0" b="0"/>
             <wp:docPr id="38225940" name="Imagem 10"/>
@@ -11267,7 +11154,7 @@
         </w:rPr>
         <w:lastRenderedPageBreak/>
         <w:drawing>
-          <wp:inline distT="0" distB="0" distL="0" distR="0" wp14:anchorId="606BDCAF" wp14:editId="40B62525">
+          <wp:inline distT="0" distB="0" distL="0" distR="0" wp14:anchorId="606BDCAF" wp14:editId="108B3F32">
             <wp:extent cx="5391150" cy="3667125"/>
             <wp:effectExtent l="0" t="0" r="0" b="9525"/>
             <wp:docPr id="786895202" name="Imagem 11"/>
@@ -11323,7 +11210,7 @@
           <w:noProof/>
         </w:rPr>
         <w:drawing>
-          <wp:inline distT="0" distB="0" distL="0" distR="0" wp14:anchorId="0A4CBB34" wp14:editId="2082EE67">
+          <wp:inline distT="0" distB="0" distL="0" distR="0" wp14:anchorId="0A4CBB34" wp14:editId="37FA1884">
             <wp:extent cx="5391150" cy="3667125"/>
             <wp:effectExtent l="0" t="0" r="0" b="9525"/>
             <wp:docPr id="1814552662" name="Imagem 12"/>
@@ -11386,7 +11273,7 @@
         </w:rPr>
         <w:lastRenderedPageBreak/>
         <w:drawing>
-          <wp:inline distT="0" distB="0" distL="0" distR="0" wp14:anchorId="2804BA82" wp14:editId="69CAB4B2">
+          <wp:inline distT="0" distB="0" distL="0" distR="0" wp14:anchorId="2804BA82" wp14:editId="60E7CEEC">
             <wp:extent cx="5391150" cy="3667125"/>
             <wp:effectExtent l="0" t="0" r="0" b="9525"/>
             <wp:docPr id="750150173" name="Imagem 13"/>
@@ -11510,18 +11397,13 @@
         </w:numPr>
       </w:pPr>
       <w:r>
-        <w:t xml:space="preserve">Representação Visual dos Requisitos </w:t>
-      </w:r>
-      <w:proofErr w:type="gramStart"/>
-      <w:r>
-        <w:t xml:space="preserve">( </w:t>
+        <w:t xml:space="preserve">Representação Visual dos Requisitos ( </w:t>
       </w:r>
       <w:proofErr w:type="spellStart"/>
       <w:r>
         <w:t>Mockups</w:t>
       </w:r>
       <w:proofErr w:type="spellEnd"/>
-      <w:proofErr w:type="gramEnd"/>
       <w:r>
         <w:t xml:space="preserve"> )</w:t>
       </w:r>
@@ -12255,15 +12137,7 @@
         </w:numPr>
       </w:pPr>
       <w:r>
-        <w:t xml:space="preserve">Casos de uso principais com fluxos de interação </w:t>
-      </w:r>
-      <w:proofErr w:type="gramStart"/>
-      <w:r>
-        <w:t>( Modelação</w:t>
-      </w:r>
-      <w:proofErr w:type="gramEnd"/>
-      <w:r>
-        <w:t xml:space="preserve"> )</w:t>
+        <w:t>Casos de uso principais com fluxos de interação ( Modelação )</w:t>
       </w:r>
     </w:p>
     <w:p/>
@@ -12289,6 +12163,9 @@
         <w:ind w:left="360"/>
       </w:pPr>
       <w:r>
+        <w:rPr>
+          <w:noProof/>
+        </w:rPr>
         <w:drawing>
           <wp:inline distT="0" distB="0" distL="0" distR="0" wp14:anchorId="2D050D5A" wp14:editId="2297CAC8">
             <wp:extent cx="5400040" cy="1057910"/>
@@ -13567,15 +13444,7 @@
       </w:r>
       <w:proofErr w:type="spellEnd"/>
       <w:r>
-        <w:t xml:space="preserve"> </w:t>
-      </w:r>
-      <w:proofErr w:type="gramStart"/>
-      <w:r>
-        <w:t>( Histórias</w:t>
-      </w:r>
-      <w:proofErr w:type="gramEnd"/>
-      <w:r>
-        <w:t xml:space="preserve"> do utilizador )</w:t>
+        <w:t xml:space="preserve"> ( Histórias do utilizador )</w:t>
       </w:r>
     </w:p>
     <w:p/>
@@ -13689,13 +13558,8 @@
     <w:p/>
     <w:p>
       <w:r>
-        <w:t xml:space="preserve">Entregar até dia 13 de </w:t>
-      </w:r>
-      <w:proofErr w:type="gramStart"/>
-      <w:r>
-        <w:t>MARÇO</w:t>
-      </w:r>
-      <w:proofErr w:type="gramEnd"/>
+        <w:t>Entregar até dia 13 de MARÇO</w:t>
+      </w:r>
     </w:p>
     <w:p>
       <w:pPr>
@@ -13706,18 +13570,13 @@
         </w:numPr>
       </w:pPr>
       <w:r>
-        <w:t xml:space="preserve">Critérios de Aceitação e Definição de Pronto </w:t>
-      </w:r>
-      <w:proofErr w:type="gramStart"/>
-      <w:r>
-        <w:t xml:space="preserve">( </w:t>
+        <w:t xml:space="preserve">Critérios de Aceitação e Definição de Pronto ( </w:t>
       </w:r>
       <w:proofErr w:type="spellStart"/>
       <w:r>
         <w:t>DoD</w:t>
       </w:r>
       <w:proofErr w:type="spellEnd"/>
-      <w:proofErr w:type="gramEnd"/>
       <w:r>
         <w:t xml:space="preserve"> )</w:t>
       </w:r>
@@ -13875,15 +13734,7 @@
         </w:numPr>
       </w:pPr>
       <w:r>
-        <w:t xml:space="preserve">Tipo de Arquitetura </w:t>
-      </w:r>
-      <w:proofErr w:type="gramStart"/>
-      <w:r>
-        <w:t>( monolítica</w:t>
-      </w:r>
-      <w:proofErr w:type="gramEnd"/>
-      <w:r>
-        <w:t xml:space="preserve">, cliente-servidor, </w:t>
+        <w:t xml:space="preserve">Tipo de Arquitetura ( monolítica, cliente-servidor, </w:t>
       </w:r>
       <w:proofErr w:type="spellStart"/>
       <w:r>
@@ -13949,15 +13800,7 @@
         </w:numPr>
       </w:pPr>
       <w:r>
-        <w:t xml:space="preserve">Diagrama inicial de Arquitetura </w:t>
-      </w:r>
-      <w:proofErr w:type="gramStart"/>
-      <w:r>
-        <w:t>( pode</w:t>
-      </w:r>
-      <w:proofErr w:type="gramEnd"/>
-      <w:r>
-        <w:t xml:space="preserve"> evoluir ao longo das sprints )</w:t>
+        <w:t>Diagrama inicial de Arquitetura ( pode evoluir ao longo das sprints )</w:t>
       </w:r>
     </w:p>
     <w:p/>
@@ -14028,13 +13871,8 @@
         </w:numPr>
       </w:pPr>
       <w:r>
-        <w:t xml:space="preserve">Principais Módulos e como </w:t>
-      </w:r>
-      <w:proofErr w:type="gramStart"/>
-      <w:r>
-        <w:t>se Comunicam</w:t>
-      </w:r>
-      <w:proofErr w:type="gramEnd"/>
+        <w:t>Principais Módulos e como se Comunicam</w:t>
+      </w:r>
     </w:p>
     <w:p/>
     <w:p/>
@@ -14155,18 +13993,13 @@
         </w:numPr>
       </w:pPr>
       <w:r>
-        <w:t xml:space="preserve">Integrações Externas </w:t>
-      </w:r>
-      <w:proofErr w:type="gramStart"/>
-      <w:r>
-        <w:t xml:space="preserve">( </w:t>
+        <w:t xml:space="preserve">Integrações Externas ( </w:t>
       </w:r>
       <w:proofErr w:type="spellStart"/>
       <w:r>
         <w:t>APIs</w:t>
       </w:r>
       <w:proofErr w:type="spellEnd"/>
-      <w:proofErr w:type="gramEnd"/>
       <w:r>
         <w:t>, serviços de terceiros )</w:t>
       </w:r>
@@ -14239,15 +14072,7 @@
         </w:numPr>
       </w:pPr>
       <w:r>
-        <w:t xml:space="preserve">Padrões Adotados </w:t>
-      </w:r>
-      <w:proofErr w:type="gramStart"/>
-      <w:r>
-        <w:t>( MVC</w:t>
-      </w:r>
-      <w:proofErr w:type="gramEnd"/>
-      <w:r>
-        <w:t xml:space="preserve">, CQRS, </w:t>
+        <w:t xml:space="preserve">Padrões Adotados ( MVC, CQRS, </w:t>
       </w:r>
       <w:proofErr w:type="spellStart"/>
       <w:r>
@@ -14311,15 +14136,7 @@
         </w:numPr>
       </w:pPr>
       <w:r>
-        <w:t xml:space="preserve">Estratégia de persistência de dados </w:t>
-      </w:r>
-      <w:proofErr w:type="gramStart"/>
-      <w:r>
-        <w:t>( SQL</w:t>
-      </w:r>
-      <w:proofErr w:type="gramEnd"/>
-      <w:r>
-        <w:t xml:space="preserve">, </w:t>
+        <w:t xml:space="preserve">Estratégia de persistência de dados ( SQL, </w:t>
       </w:r>
       <w:proofErr w:type="spellStart"/>
       <w:r>
@@ -14385,18 +14202,13 @@
         </w:numPr>
       </w:pPr>
       <w:r>
-        <w:t xml:space="preserve">Segurança e autenticação </w:t>
-      </w:r>
-      <w:proofErr w:type="gramStart"/>
-      <w:r>
-        <w:t xml:space="preserve">( </w:t>
+        <w:t xml:space="preserve">Segurança e autenticação ( </w:t>
       </w:r>
       <w:proofErr w:type="spellStart"/>
       <w:r>
         <w:t>OAuth</w:t>
       </w:r>
       <w:proofErr w:type="spellEnd"/>
-      <w:proofErr w:type="gramEnd"/>
       <w:r>
         <w:t>, JWT, etc )</w:t>
       </w:r>
@@ -14456,15 +14268,7 @@
         </w:numPr>
       </w:pPr>
       <w:r>
-        <w:t xml:space="preserve">Evolução da Arquitetura </w:t>
-      </w:r>
-      <w:proofErr w:type="gramStart"/>
-      <w:r>
-        <w:t>( opcional</w:t>
-      </w:r>
-      <w:proofErr w:type="gramEnd"/>
-      <w:r>
-        <w:t xml:space="preserve"> )</w:t>
+        <w:t>Evolução da Arquitetura ( opcional )</w:t>
       </w:r>
     </w:p>
     <w:p/>
@@ -14533,15 +14337,7 @@
         </w:numPr>
       </w:pPr>
       <w:r>
-        <w:t xml:space="preserve">Uso de Arquitetura Emergente </w:t>
-      </w:r>
-      <w:proofErr w:type="gramStart"/>
-      <w:r>
-        <w:t>( adaptação</w:t>
-      </w:r>
-      <w:proofErr w:type="gramEnd"/>
-      <w:r>
-        <w:t xml:space="preserve"> com base nas necessidades do produto )</w:t>
+        <w:t>Uso de Arquitetura Emergente ( adaptação com base nas necessidades do produto )</w:t>
       </w:r>
     </w:p>
     <w:p/>
@@ -14667,15 +14463,7 @@
         </w:numPr>
       </w:pPr>
       <w:r>
-        <w:t xml:space="preserve">Prototipagem Visual </w:t>
-      </w:r>
-      <w:proofErr w:type="gramStart"/>
-      <w:r>
-        <w:t>( Prototipagem</w:t>
-      </w:r>
-      <w:proofErr w:type="gramEnd"/>
-      <w:r>
-        <w:t xml:space="preserve">: </w:t>
+        <w:t xml:space="preserve">Prototipagem Visual ( Prototipagem: </w:t>
       </w:r>
       <w:proofErr w:type="spellStart"/>
       <w:r>
@@ -14823,15 +14611,7 @@
         </w:numPr>
       </w:pPr>
       <w:r>
-        <w:t xml:space="preserve">Duração e número estimado de sprints </w:t>
-      </w:r>
-      <w:proofErr w:type="gramStart"/>
-      <w:r>
-        <w:t>( 5</w:t>
-      </w:r>
-      <w:proofErr w:type="gramEnd"/>
-      <w:r>
-        <w:t xml:space="preserve"> sprints )</w:t>
+        <w:t>Duração e número estimado de sprints ( 5 sprints )</w:t>
       </w:r>
     </w:p>
     <w:p/>
@@ -15029,18 +14809,13 @@
         </w:numPr>
       </w:pPr>
       <w:r>
-        <w:t xml:space="preserve">Ferramentas de gestão ágil </w:t>
-      </w:r>
-      <w:proofErr w:type="gramStart"/>
-      <w:r>
-        <w:t xml:space="preserve">( </w:t>
+        <w:t xml:space="preserve">Ferramentas de gestão ágil ( </w:t>
       </w:r>
       <w:proofErr w:type="spellStart"/>
       <w:r>
         <w:t>ex</w:t>
       </w:r>
       <w:proofErr w:type="spellEnd"/>
-      <w:proofErr w:type="gramEnd"/>
       <w:r>
         <w:t>: Jira, Trello )</w:t>
       </w:r>
@@ -17985,6 +17760,7 @@
   <w:style w:type="character" w:default="1" w:styleId="Tipodeletrapredefinidodopargrafo">
     <w:name w:val="Default Paragraph Font"/>
     <w:uiPriority w:val="1"/>
+    <w:semiHidden/>
     <w:unhideWhenUsed/>
   </w:style>
   <w:style w:type="table" w:default="1" w:styleId="Tabelanormal">

</xml_diff>